<commit_message>
le aumente cositas jejeje
wsxxe
</commit_message>
<xml_diff>
--- a/ARCHIVO1gup5.docx
+++ b/ARCHIVO1gup5.docx
@@ -13,6 +13,33 @@
           <w:lang w:val="es-ES"/>
         </w:rPr>
         <w:t xml:space="preserve">ARCHIVO 1 </w:t>
+      </w:r>
+    </w:p>
+    <w:p>
+      <w:pPr>
+        <w:rPr>
+          <w:lang w:val="es-ES"/>
+        </w:rPr>
+      </w:pPr>
+      <w:r>
+        <w:rPr>
+          <w:lang w:val="es-ES"/>
+        </w:rPr>
+        <w:t xml:space="preserve">No </w:t>
+      </w:r>
+      <w:proofErr w:type="spellStart"/>
+      <w:r>
+        <w:rPr>
+          <w:lang w:val="es-ES"/>
+        </w:rPr>
+        <w:t>body</w:t>
+      </w:r>
+      <w:proofErr w:type="spellEnd"/>
+      <w:r>
+        <w:rPr>
+          <w:lang w:val="es-ES"/>
+        </w:rPr>
+        <w:t xml:space="preserve"> </w:t>
       </w:r>
     </w:p>
     <w:sectPr>

</xml_diff>